<commit_message>
Removed old diaries, added new ones
</commit_message>
<xml_diff>
--- a/Elle/INDIVIDUAL DIARY 4.docx
+++ b/Elle/INDIVIDUAL DIARY 4.docx
@@ -54,27 +54,36 @@
         <w:rPr>
           <w:b/>
         </w:rPr>
-        <w:t>9</w:t>
+        <w:t>2</w:t>
       </w:r>
       <w:r>
         <w:rPr>
           <w:b/>
           <w:vertAlign w:val="superscript"/>
         </w:rPr>
-        <w:t>th</w:t>
-      </w:r>
-      <w:r>
-        <w:rPr>
-          <w:b/>
-        </w:rPr>
-        <w:t xml:space="preserve"> </w:t>
-      </w:r>
-      <w:r>
-        <w:rPr>
-          <w:b/>
-        </w:rPr>
-        <w:t>March 2015</w:t>
-      </w:r>
+        <w:t>nd</w:t>
+      </w:r>
+      <w:r>
+        <w:rPr>
+          <w:b/>
+        </w:rPr>
+        <w:t xml:space="preserve"> April</w:t>
+      </w:r>
+      <w:r>
+        <w:rPr>
+          <w:b/>
+        </w:rPr>
+        <w:t xml:space="preserve"> 2015</w:t>
+      </w:r>
+    </w:p>
+    <w:p>
+      <w:pPr>
+        <w:spacing w:line="360" w:lineRule="auto"/>
+        <w:jc w:val="both"/>
+        <w:rPr>
+          <w:b/>
+        </w:rPr>
+      </w:pPr>
     </w:p>
     <w:p>
       <w:pPr>
@@ -82,109 +91,55 @@
         <w:jc w:val="both"/>
       </w:pPr>
       <w:r>
-        <w:t xml:space="preserve"> </w:t>
-      </w:r>
-    </w:p>
-    <w:p>
-      <w:pPr>
-        <w:spacing w:line="360" w:lineRule="auto"/>
-        <w:jc w:val="both"/>
-      </w:pPr>
-      <w:r>
-        <w:tab/>
-        <w:t xml:space="preserve">We held a brief meeting after the one hour lecture for CSCI321 and </w:t>
-      </w:r>
-      <w:proofErr w:type="spellStart"/>
-      <w:r>
-        <w:t>Kapil</w:t>
-      </w:r>
-      <w:proofErr w:type="spellEnd"/>
-      <w:r>
-        <w:t xml:space="preserve">, our team leader informed us that </w:t>
-      </w:r>
-      <w:proofErr w:type="spellStart"/>
-      <w:r>
-        <w:t>Koren</w:t>
-      </w:r>
-      <w:proofErr w:type="spellEnd"/>
-      <w:r>
-        <w:t xml:space="preserve"> would be unavailable for meetings this week. Hence, we sat and discussed what would be the plan for this entire week. </w:t>
-      </w:r>
-      <w:proofErr w:type="spellStart"/>
-      <w:r>
-        <w:t>Shien</w:t>
-      </w:r>
-      <w:proofErr w:type="spellEnd"/>
-      <w:r>
-        <w:t xml:space="preserve"> Wee suggested that we look up for other Typing Tutors that would be our possible competitor, and probably from there, we would be able to discover any functionality that our Typing Tutor might need. In addition, the group also agreed that a small test development should be carried out to link the Leap Motion to Unity using Unity’s SDK. At least we could show something to </w:t>
-      </w:r>
-      <w:proofErr w:type="spellStart"/>
-      <w:r>
-        <w:t>Koren</w:t>
-      </w:r>
-      <w:proofErr w:type="spellEnd"/>
-      <w:r>
-        <w:t xml:space="preserve">. </w:t>
-      </w:r>
-    </w:p>
-    <w:p>
-      <w:pPr>
-        <w:spacing w:line="360" w:lineRule="auto"/>
-        <w:jc w:val="both"/>
-      </w:pPr>
-      <w:r>
-        <w:tab/>
-        <w:t>Thus, we came to a decision that the job would be divided amongst the four of us in groups of two, where one group</w:t>
-      </w:r>
-      <w:r>
-        <w:t xml:space="preserve"> (</w:t>
-      </w:r>
-      <w:proofErr w:type="spellStart"/>
-      <w:r>
-        <w:t>Kapil</w:t>
-      </w:r>
-      <w:proofErr w:type="spellEnd"/>
+        <w:t>We held another meeting with Luke and brought up the subject regarding Visual Basic and Visual C++ and which would be better. Luke advised us that Visual C++ would be a better choice as it would be difficult to inc</w:t>
+      </w:r>
+      <w:r>
+        <w:t>orporate Visual Basic with the C</w:t>
+      </w:r>
+      <w:r>
+        <w:t xml:space="preserve">++ coding that we will be doing for the simulation. </w:t>
+      </w:r>
+      <w:r>
+        <w:t xml:space="preserve">Besides, Kapil, our group leader, did a brief preview of the presentation slides that we will be using for the planning presentation in week 7 </w:t>
+      </w:r>
+      <w:r>
+        <w:t xml:space="preserve">to Luke. </w:t>
+      </w:r>
+      <w:r>
+        <w:t>We also discussed the possible approaches for presenting the image of the car for th</w:t>
+      </w:r>
+      <w:r>
+        <w:t>e learning part of the project –</w:t>
+      </w:r>
+      <w:r>
+        <w:t xml:space="preserve"> which is either a 3D model</w:t>
+      </w:r>
+      <w:r>
+        <w:t xml:space="preserve"> or </w:t>
+      </w:r>
+      <w:r>
+        <w:t>a basic PNG image of the car.</w:t>
+      </w:r>
+      <w:r>
+        <w:t xml:space="preserve"> We a</w:t>
+      </w:r>
+      <w:r>
+        <w:t>lso looked at the Essential Anatomy 3 app released by 3D4Medical</w:t>
+      </w:r>
       <w:r>
         <w:t xml:space="preserve"> and </w:t>
       </w:r>
-      <w:proofErr w:type="spellStart"/>
-      <w:r>
-        <w:t>Shien</w:t>
-      </w:r>
-      <w:proofErr w:type="spellEnd"/>
-      <w:r>
-        <w:t xml:space="preserve"> Wee)</w:t>
-      </w:r>
-      <w:r>
-        <w:t xml:space="preserve"> would be responsible for looking out for possible competitors and potential functionalities that might need to be added into our requirement list while the other group</w:t>
-      </w:r>
-      <w:r>
-        <w:t xml:space="preserve"> (Myself and </w:t>
-      </w:r>
-      <w:proofErr w:type="spellStart"/>
-      <w:r>
-        <w:t>Dyalan</w:t>
-      </w:r>
-      <w:proofErr w:type="spellEnd"/>
-      <w:r>
-        <w:t>)</w:t>
-      </w:r>
-      <w:r>
-        <w:t xml:space="preserve"> </w:t>
+      <w:r>
+        <w:t xml:space="preserve">Luke mentioned that if we wanted to make the </w:t>
+      </w:r>
+      <w:r>
+        <w:t xml:space="preserve">learning part like how they did, we </w:t>
+      </w:r>
+      <w:r>
+        <w:t xml:space="preserve">would have to use a game engine. </w:t>
       </w:r>
       <w:bookmarkStart w:id="0" w:name="_GoBack"/>
       <w:bookmarkEnd w:id="0"/>
-      <w:r>
-        <w:t xml:space="preserve">will be in charge of the test development that will lead to our first prototype that we will hopefully be able to show </w:t>
-      </w:r>
-      <w:proofErr w:type="spellStart"/>
-      <w:r>
-        <w:t>Koren</w:t>
-      </w:r>
-      <w:proofErr w:type="spellEnd"/>
-      <w:r>
-        <w:t xml:space="preserve"> by the following week. </w:t>
-      </w:r>
     </w:p>
     <w:sectPr>
       <w:pgSz w:w="12240" w:h="15840"/>

</xml_diff>